<commit_message>
Como último commit antes da entrega, estou enviando tudo o que eu tentei fazer para que o sistema funcionasse, mesmo que seja em várias linguagens. A aplicação ainda não funciona
</commit_message>
<xml_diff>
--- a/Docs/Fluxo básico do jogo questões.docx
+++ b/Docs/Fluxo básico do jogo questões.docx
@@ -29,7 +29,19 @@
         </w:numPr>
       </w:pPr>
       <w:r>
-        <w:t>O usuário clica em começar.</w:t>
+        <w:t xml:space="preserve">Com o usuário já </w:t>
+      </w:r>
+      <w:r>
+        <w:t>no site</w:t>
+      </w:r>
+      <w:r>
+        <w:t xml:space="preserve"> na página inicial do jogo, ele pode clica</w:t>
+      </w:r>
+      <w:r>
+        <w:t>r</w:t>
+      </w:r>
+      <w:r>
+        <w:t xml:space="preserve"> em novo jogo.</w:t>
       </w:r>
     </w:p>
     <w:p>
@@ -41,7 +53,18 @@
         </w:numPr>
       </w:pPr>
       <w:r>
-        <w:t>O usuário clica em fazer login ou Registre-se, caso não tenha conta.</w:t>
+        <w:t xml:space="preserve">Na próxima tela, </w:t>
+      </w:r>
+      <w:r>
+        <w:t>ele digita um apelido para que ele possa usar durante o jogo</w:t>
+      </w:r>
+      <w:r>
+        <w:t xml:space="preserve"> e a quantidade de perguntas a serem respondidas.</w:t>
+      </w:r>
+    </w:p>
+    <w:p>
+      <w:r>
+        <w:t>Observação: Esse apelido inicialmente será registrado no banco de dados para armazenar um histórico de partidas, onde o sistema encontra o jogador pelo seu id, mesmo que o apelido nas partidas seja diferente.</w:t>
       </w:r>
     </w:p>
     <w:p>
@@ -53,43 +76,7 @@
         </w:numPr>
       </w:pPr>
       <w:r>
-        <w:t>Caso ele clique em registre-se:</w:t>
-      </w:r>
-    </w:p>
-    <w:p>
-      <w:pPr>
-        <w:pStyle w:val="PargrafodaLista"/>
-        <w:numPr>
-          <w:ilvl w:val="1"/>
-          <w:numId w:val="3"/>
-        </w:numPr>
-      </w:pPr>
-      <w:r>
-        <w:t>Na próxima tela, ele insere dados como nome completo, nome de usuário, e-mail, e uma senha.</w:t>
-      </w:r>
-    </w:p>
-    <w:p>
-      <w:pPr>
-        <w:pStyle w:val="PargrafodaLista"/>
-        <w:numPr>
-          <w:ilvl w:val="1"/>
-          <w:numId w:val="3"/>
-        </w:numPr>
-      </w:pPr>
-      <w:r>
-        <w:t>Caso tudo esteja corretamente inserido, ao clicar em registre-se, o sistema entrega uma mensagem de Cadastro realizado com sucesso!</w:t>
-      </w:r>
-    </w:p>
-    <w:p>
-      <w:pPr>
-        <w:pStyle w:val="PargrafodaLista"/>
-        <w:numPr>
-          <w:ilvl w:val="1"/>
-          <w:numId w:val="3"/>
-        </w:numPr>
-      </w:pPr>
-      <w:r>
-        <w:t>Já se alguma informação estiver incorreta, ao clicar em Registre-se, o sistema deve retornar uma mensagem de erro indicando que informação não foi corretamente inserida.</w:t>
+        <w:t>Ao clicar em começar, nas telas seguintes o sistema entrega as perguntas. Em cada uma delas, o usuário escolhe a sua resposta (dentre 5 alternativas), e clica em enviar.</w:t>
       </w:r>
     </w:p>
     <w:p>
@@ -101,7 +88,15 @@
         </w:numPr>
       </w:pPr>
       <w:r>
-        <w:t>Com o usuário já logado, na página inicial do jogo, ele pode clica em novo jogo.</w:t>
+        <w:t xml:space="preserve">Conforme responde, o usuário vai ganhando ou perdendo pontos, </w:t>
+      </w:r>
+      <w:proofErr w:type="gramStart"/>
+      <w:r>
+        <w:t>e também</w:t>
+      </w:r>
+      <w:proofErr w:type="gramEnd"/>
+      <w:r>
+        <w:t xml:space="preserve"> ganha/perde vidas.</w:t>
       </w:r>
     </w:p>
     <w:p>
@@ -113,43 +108,7 @@
         </w:numPr>
       </w:pPr>
       <w:r>
-        <w:t>Na próxima tela, ele escolhe o assunto do jogo e a quantidade de perguntas a serem respondidas.</w:t>
-      </w:r>
-    </w:p>
-    <w:p>
-      <w:pPr>
-        <w:pStyle w:val="PargrafodaLista"/>
-        <w:numPr>
-          <w:ilvl w:val="0"/>
-          <w:numId w:val="3"/>
-        </w:numPr>
-      </w:pPr>
-      <w:r>
-        <w:t>Ao clicar em começar, nas telas seguintes o sistema entrega as perguntas. Em cada uma delas, o usuário escolhe a sua resposta (dentre 5 alternativas), e clica em enviar.</w:t>
-      </w:r>
-    </w:p>
-    <w:p>
-      <w:pPr>
-        <w:pStyle w:val="PargrafodaLista"/>
-        <w:numPr>
-          <w:ilvl w:val="0"/>
-          <w:numId w:val="3"/>
-        </w:numPr>
-      </w:pPr>
-      <w:r>
-        <w:t>Conforme responde, o usuário vai ganhando ou perdendo pontos, e também ganha/perde vidas.</w:t>
-      </w:r>
-    </w:p>
-    <w:p>
-      <w:pPr>
-        <w:pStyle w:val="PargrafodaLista"/>
-        <w:numPr>
-          <w:ilvl w:val="0"/>
-          <w:numId w:val="3"/>
-        </w:numPr>
-      </w:pPr>
-      <w:r>
-        <w:t>Ao terminar as questões, na próxima tela o sistema exibe a sua pontuação final, e caso o usuário esteja logado, o sistema informa que a pontuação foi salva e informa a posição do jogador no ranking.</w:t>
+        <w:t>Ao terminar as questões, na próxima tela o sistema exibe a sua pontuação final, e informa a posição do jogador no ranking.</w:t>
       </w:r>
     </w:p>
     <w:sectPr>

</xml_diff>